<commit_message>
Not sure if commited newest file
</commit_message>
<xml_diff>
--- a/Docs/architecture_notebook.docx
+++ b/Docs/architecture_notebook.docx
@@ -4552,8 +4552,6 @@
       <w:r>
         <w:t>aplikacji</w:t>
       </w:r>
-      <w:bookmarkStart w:id="2" w:name="_GoBack"/>
-      <w:bookmarkEnd w:id="2"/>
       <w:proofErr w:type="spellEnd"/>
     </w:p>
     <w:p>
@@ -4698,109 +4696,6 @@
       </w:r>
       <w:proofErr w:type="spellEnd"/>
     </w:p>
-    <w:p/>
-    <w:p>
-      <w:pPr>
-        <w:pStyle w:val="InfoBlue"/>
-      </w:pPr>
-      <w:r>
-        <w:t xml:space="preserve">[Describe the architectural views </w:t>
-      </w:r>
-      <w:r>
-        <w:t xml:space="preserve">that you will </w:t>
-      </w:r>
-      <w:r>
-        <w:t>use to describe the software architecture. This illustrates the different perspectives</w:t>
-      </w:r>
-      <w:r>
-        <w:t xml:space="preserve"> that </w:t>
-      </w:r>
-      <w:r>
-        <w:t xml:space="preserve">you will make </w:t>
-      </w:r>
-      <w:r>
-        <w:t xml:space="preserve">available to </w:t>
-      </w:r>
-      <w:r>
-        <w:t>review</w:t>
-      </w:r>
-      <w:r>
-        <w:t xml:space="preserve"> and </w:t>
-      </w:r>
-      <w:r>
-        <w:t xml:space="preserve">to </w:t>
-      </w:r>
-      <w:r>
-        <w:t xml:space="preserve">document </w:t>
-      </w:r>
-      <w:r>
-        <w:t>architectural decisions</w:t>
-      </w:r>
-      <w:r>
-        <w:t>.]</w:t>
-      </w:r>
-    </w:p>
-    <w:p>
-      <w:pPr>
-        <w:pStyle w:val="Nagwek1"/>
-      </w:pPr>
-      <w:proofErr w:type="spellStart"/>
-      <w:r>
-        <w:t>Realizacje</w:t>
-      </w:r>
-      <w:proofErr w:type="spellEnd"/>
-      <w:r>
-        <w:t xml:space="preserve"> </w:t>
-      </w:r>
-      <w:proofErr w:type="spellStart"/>
-      <w:r>
-        <w:t>przypadków</w:t>
-      </w:r>
-      <w:proofErr w:type="spellEnd"/>
-      <w:r>
-        <w:t xml:space="preserve"> </w:t>
-      </w:r>
-      <w:proofErr w:type="spellStart"/>
-      <w:r>
-        <w:t>użycia</w:t>
-      </w:r>
-      <w:proofErr w:type="spellEnd"/>
-      <w:r>
-        <w:t xml:space="preserve"> (</w:t>
-      </w:r>
-      <w:proofErr w:type="spellStart"/>
-      <w:r>
-        <w:t>dla</w:t>
-      </w:r>
-      <w:proofErr w:type="spellEnd"/>
-      <w:r>
-        <w:t xml:space="preserve"> </w:t>
-      </w:r>
-      <w:proofErr w:type="spellStart"/>
-      <w:r>
-        <w:t>wybranych</w:t>
-      </w:r>
-      <w:proofErr w:type="spellEnd"/>
-      <w:r>
-        <w:t xml:space="preserve"> </w:t>
-      </w:r>
-      <w:proofErr w:type="spellStart"/>
-      <w:r>
-        <w:t>przypadków</w:t>
-      </w:r>
-      <w:proofErr w:type="spellEnd"/>
-      <w:r>
-        <w:t xml:space="preserve"> </w:t>
-      </w:r>
-      <w:proofErr w:type="spellStart"/>
-      <w:r>
-        <w:t>użycia</w:t>
-      </w:r>
-      <w:proofErr w:type="spellEnd"/>
-      <w:r>
-        <w:t>)</w:t>
-      </w:r>
-    </w:p>
     <w:p>
       <w:pPr>
         <w:pStyle w:val="Nagwek1"/>
@@ -4811,6 +4706,81 @@
       </w:pPr>
     </w:p>
     <w:p/>
+    <w:p/>
+    <w:p>
+      <w:pPr>
+        <w:pStyle w:val="Nagwek1"/>
+      </w:pPr>
+      <w:proofErr w:type="spellStart"/>
+      <w:r>
+        <w:t>Realizacje</w:t>
+      </w:r>
+      <w:proofErr w:type="spellEnd"/>
+      <w:r>
+        <w:t xml:space="preserve"> </w:t>
+      </w:r>
+      <w:proofErr w:type="spellStart"/>
+      <w:r>
+        <w:t>przypadków</w:t>
+      </w:r>
+      <w:proofErr w:type="spellEnd"/>
+      <w:r>
+        <w:t xml:space="preserve"> </w:t>
+      </w:r>
+      <w:proofErr w:type="spellStart"/>
+      <w:r>
+        <w:t>użycia</w:t>
+      </w:r>
+      <w:proofErr w:type="spellEnd"/>
+      <w:r>
+        <w:t xml:space="preserve"> (</w:t>
+      </w:r>
+      <w:proofErr w:type="spellStart"/>
+      <w:r>
+        <w:t>dla</w:t>
+      </w:r>
+      <w:proofErr w:type="spellEnd"/>
+      <w:r>
+        <w:t xml:space="preserve"> </w:t>
+      </w:r>
+      <w:proofErr w:type="spellStart"/>
+      <w:r>
+        <w:t>wybranych</w:t>
+      </w:r>
+      <w:proofErr w:type="spellEnd"/>
+      <w:r>
+        <w:t xml:space="preserve"> </w:t>
+      </w:r>
+      <w:proofErr w:type="spellStart"/>
+      <w:r>
+        <w:t>przypadków</w:t>
+      </w:r>
+      <w:proofErr w:type="spellEnd"/>
+      <w:r>
+        <w:t xml:space="preserve"> </w:t>
+      </w:r>
+      <w:proofErr w:type="spellStart"/>
+      <w:r>
+        <w:t>użycia</w:t>
+      </w:r>
+      <w:proofErr w:type="spellEnd"/>
+      <w:r>
+        <w:t>)</w:t>
+      </w:r>
+    </w:p>
+    <w:p>
+      <w:pPr>
+        <w:pStyle w:val="Nagwek1"/>
+        <w:numPr>
+          <w:ilvl w:val="0"/>
+          <w:numId w:val="0"/>
+        </w:numPr>
+      </w:pPr>
+    </w:p>
+    <w:p>
+      <w:bookmarkStart w:id="2" w:name="_GoBack"/>
+      <w:bookmarkEnd w:id="2"/>
+    </w:p>
     <w:sectPr>
       <w:headerReference w:type="default" r:id="rId7"/>
       <w:footerReference w:type="default" r:id="rId8"/>
@@ -5141,14 +5111,14 @@
         <v:path o:extrusionok="f" gradientshapeok="t" o:connecttype="rect"/>
         <o:lock v:ext="edit" aspectratio="t"/>
       </v:shapetype>
-      <v:shape id="_x0000_i1118" type="#_x0000_t75" style="width:29pt;height:27.95pt" o:bullet="t">
+      <v:shape id="_x0000_i1124" type="#_x0000_t75" style="width:29.2pt;height:27.85pt" o:bullet="t">
         <v:imagedata r:id="rId1" o:title="clip_image001"/>
       </v:shape>
     </w:pict>
   </w:numPicBullet>
   <w:numPicBullet w:numPicBulletId="1">
     <w:pict>
-      <v:shape id="_x0000_i1119" type="#_x0000_t75" style="width:30.65pt;height:30.1pt" o:bullet="t">
+      <v:shape id="_x0000_i1125" type="#_x0000_t75" style="width:30.55pt;height:29.9pt" o:bullet="t">
         <v:imagedata r:id="rId2" o:title="clip_image002"/>
       </v:shape>
     </w:pict>

</xml_diff>